<commit_message>
Fixed minor bug related to the order of action messages and checking stopping condition. Finished report.
</commit_message>
<xml_diff>
--- a/Report.docx
+++ b/Report.docx
@@ -4,16 +4,32 @@
   <w:body>
     <w:p>
       <w:pPr>
-        <w:pStyle w:val="Subtitle"/>
-        <w:rPr>
-          <w:sz w:val="20"/>
-        </w:rPr>
-      </w:pPr>
-      <w:r>
-        <w:rPr>
-          <w:sz w:val="20"/>
+        <w:pStyle w:val="Quote"/>
+        <w:rPr>
+          <w:sz w:val="24"/>
+        </w:rPr>
+      </w:pPr>
+      <w:r>
+        <w:rPr>
+          <w:sz w:val="24"/>
         </w:rPr>
         <w:t>Part A</w:t>
+      </w:r>
+    </w:p>
+    <w:p>
+      <w:pPr>
+        <w:jc w:val="both"/>
+        <w:rPr>
+          <w:rStyle w:val="SubtleReference"/>
+          <w:sz w:val="24"/>
+        </w:rPr>
+      </w:pPr>
+      <w:r>
+        <w:rPr>
+          <w:rStyle w:val="SubtleReference"/>
+          <w:sz w:val="24"/>
+        </w:rPr>
+        <w:t>Setup</w:t>
       </w:r>
     </w:p>
     <w:p>
@@ -23,57 +39,84 @@
           <w:ilvl w:val="0"/>
           <w:numId w:val="1"/>
         </w:numPr>
-        <w:rPr>
-          <w:sz w:val="20"/>
-        </w:rPr>
+        <w:jc w:val="both"/>
       </w:pPr>
       <w:r>
         <w:rPr>
           <w:b/>
-          <w:sz w:val="20"/>
         </w:rPr>
         <w:t>Nodes</w:t>
       </w:r>
       <w:r>
-        <w:rPr>
-          <w:sz w:val="20"/>
-        </w:rPr>
-        <w:t xml:space="preserve"> are stored within a HashMap, where key is the ID of the node. This reduces the time it takes to look up Nodes.</w:t>
-      </w:r>
-      <w:r>
-        <w:rPr>
-          <w:sz w:val="20"/>
-        </w:rPr>
+        <w:t xml:space="preserve"> are stored within a </w:t>
+      </w:r>
+      <w:r>
+        <w:rPr>
+          <w:i/>
+        </w:rPr>
+        <w:t>HashMap</w:t>
+      </w:r>
+      <w:r>
+        <w:rPr>
+          <w:i/>
+        </w:rPr>
+        <w:t>&lt;Integer, Node&gt;</w:t>
+      </w:r>
+      <w:r>
+        <w:rPr>
+          <w:i/>
+        </w:rPr>
+        <w:t>,</w:t>
+      </w:r>
+      <w:r>
+        <w:t xml:space="preserve"> where key is the ID of the node. This reduces the time it takes to look up Nodes.</w:t>
+      </w:r>
+      <w:r>
         <w:t xml:space="preserve"> Each node maintains a reference to its next and previous neighbour, as well as</w:t>
       </w:r>
       <w:r>
-        <w:rPr>
-          <w:sz w:val="20"/>
-        </w:rPr>
         <w:t xml:space="preserve"> a reference</w:t>
       </w:r>
       <w:r>
-        <w:rPr>
-          <w:sz w:val="20"/>
-        </w:rPr>
         <w:t xml:space="preserve"> to a list of all its neighbours.</w:t>
       </w:r>
       <w:r>
-        <w:rPr>
-          <w:sz w:val="20"/>
-        </w:rPr>
-        <w:t xml:space="preserve"> In Part A, only “next” and “previous” are used, since messages </w:t>
-      </w:r>
-      <w:r>
-        <w:rPr>
-          <w:sz w:val="20"/>
-        </w:rPr>
+        <w:t xml:space="preserve"> In Part A, only </w:t>
+      </w:r>
+      <w:r>
+        <w:rPr>
+          <w:i/>
+        </w:rPr>
+        <w:t>next</w:t>
+      </w:r>
+      <w:r>
+        <w:rPr>
+          <w:i/>
+        </w:rPr>
+        <w:t>Node</w:t>
+      </w:r>
+      <w:r>
+        <w:t xml:space="preserve"> and </w:t>
+      </w:r>
+      <w:r>
+        <w:rPr>
+          <w:i/>
+        </w:rPr>
+        <w:t>previous</w:t>
+      </w:r>
+      <w:r>
+        <w:rPr>
+          <w:i/>
+        </w:rPr>
+        <w:t>Node</w:t>
+      </w:r>
+      <w:r>
+        <w:t xml:space="preserve"> are used, since messages </w:t>
+      </w:r>
+      <w:r>
         <w:t>travel in</w:t>
       </w:r>
       <w:r>
-        <w:rPr>
-          <w:sz w:val="20"/>
-        </w:rPr>
         <w:t xml:space="preserve"> a ring around the network.</w:t>
       </w:r>
     </w:p>
@@ -84,75 +127,60 @@
           <w:ilvl w:val="0"/>
           <w:numId w:val="1"/>
         </w:numPr>
-        <w:rPr>
-          <w:sz w:val="20"/>
-        </w:rPr>
+        <w:jc w:val="both"/>
       </w:pPr>
       <w:r>
         <w:rPr>
           <w:b/>
-          <w:sz w:val="20"/>
         </w:rPr>
         <w:t>Elections</w:t>
       </w:r>
       <w:r>
-        <w:rPr>
-          <w:sz w:val="20"/>
-        </w:rPr>
         <w:t xml:space="preserve"> for a specific round are stored as </w:t>
       </w:r>
       <w:r>
-        <w:rPr>
-          <w:sz w:val="20"/>
-        </w:rPr>
         <w:t>Action instances</w:t>
       </w:r>
       <w:r>
-        <w:rPr>
-          <w:sz w:val="20"/>
-        </w:rPr>
-        <w:t xml:space="preserve"> within a HashMap, where key is the round number.</w:t>
-      </w:r>
-      <w:r>
-        <w:rPr>
-          <w:sz w:val="20"/>
-        </w:rPr>
+        <w:t xml:space="preserve"> within a </w:t>
+      </w:r>
+      <w:r>
+        <w:rPr>
+          <w:i/>
+        </w:rPr>
+        <w:t>HashMap</w:t>
+      </w:r>
+      <w:r>
+        <w:rPr>
+          <w:i/>
+        </w:rPr>
+        <w:t>&lt;Integer, ArrayList&lt;Action</w:t>
+      </w:r>
+      <w:r>
+        <w:t>&gt;&gt;</w:t>
+      </w:r>
+      <w:r>
+        <w:t>, where key is the round number.</w:t>
+      </w:r>
+      <w:r>
         <w:t xml:space="preserve"> In this way, all actions corresponding to the current round can be executed.</w:t>
       </w:r>
       <w:r>
-        <w:rPr>
-          <w:sz w:val="20"/>
-        </w:rPr>
         <w:t xml:space="preserve"> Note that the custom Action type is</w:t>
       </w:r>
       <w:r>
-        <w:rPr>
-          <w:sz w:val="20"/>
-        </w:rPr>
         <w:t xml:space="preserve"> purely</w:t>
       </w:r>
       <w:r>
-        <w:rPr>
-          <w:sz w:val="20"/>
-        </w:rPr>
         <w:t xml:space="preserve"> for extensibility purposes</w:t>
       </w:r>
       <w:r>
-        <w:rPr>
-          <w:sz w:val="20"/>
-        </w:rPr>
         <w:t>. It is only used for elections now</w:t>
       </w:r>
       <w:r>
-        <w:rPr>
-          <w:sz w:val="20"/>
-        </w:rPr>
         <w:t>.</w:t>
       </w:r>
       <w:r>
-        <w:rPr>
-          <w:sz w:val="20"/>
-        </w:rPr>
         <w:t xml:space="preserve"> </w:t>
       </w:r>
     </w:p>
@@ -163,33 +191,39 @@
           <w:ilvl w:val="0"/>
           <w:numId w:val="1"/>
         </w:numPr>
-        <w:rPr>
-          <w:sz w:val="20"/>
-        </w:rPr>
-      </w:pPr>
-      <w:r>
-        <w:rPr>
-          <w:sz w:val="20"/>
-        </w:rPr>
-        <w:t>In each round, the latest added message</w:t>
-      </w:r>
-      <w:r>
-        <w:rPr>
-          <w:sz w:val="20"/>
-        </w:rPr>
-        <w:t xml:space="preserve"> is collected</w:t>
-      </w:r>
-      <w:r>
-        <w:rPr>
-          <w:sz w:val="20"/>
-        </w:rPr>
-        <w:t xml:space="preserve"> from each node’s outgoing messages queue.</w:t>
-      </w:r>
-      <w:r>
-        <w:rPr>
-          <w:sz w:val="20"/>
-        </w:rPr>
-        <w:t xml:space="preserve"> Each of these messages is then delivered to the „next” neighbour of the specific node. </w:t>
+        <w:jc w:val="both"/>
+      </w:pPr>
+      <w:r>
+        <w:rPr>
+          <w:b/>
+        </w:rPr>
+        <w:t xml:space="preserve">Failures </w:t>
+      </w:r>
+      <w:r>
+        <w:t>are stored in a</w:t>
+      </w:r>
+      <w:r>
+        <w:t xml:space="preserve"> separate</w:t>
+      </w:r>
+      <w:r>
+        <w:t xml:space="preserve"> list since they are not related to a specific round.</w:t>
+      </w:r>
+    </w:p>
+    <w:p>
+      <w:pPr>
+        <w:pStyle w:val="Subtitle"/>
+        <w:jc w:val="both"/>
+        <w:rPr>
+          <w:rStyle w:val="SubtleReference"/>
+          <w:sz w:val="24"/>
+        </w:rPr>
+      </w:pPr>
+      <w:r>
+        <w:rPr>
+          <w:rStyle w:val="SubtleReference"/>
+          <w:sz w:val="24"/>
+        </w:rPr>
+        <w:t>Rounds</w:t>
       </w:r>
     </w:p>
     <w:p>
@@ -199,105 +233,61 @@
           <w:ilvl w:val="0"/>
           <w:numId w:val="1"/>
         </w:numPr>
-        <w:rPr>
-          <w:sz w:val="20"/>
-        </w:rPr>
-      </w:pPr>
-      <w:r>
-        <w:rPr>
-          <w:sz w:val="20"/>
-        </w:rPr>
-        <w:t xml:space="preserve">Each node maintains a “finished” </w:t>
-      </w:r>
-      <w:r>
-        <w:rPr>
-          <w:sz w:val="20"/>
-        </w:rPr>
-        <w:t>flag</w:t>
-      </w:r>
-      <w:r>
-        <w:rPr>
-          <w:sz w:val="20"/>
-        </w:rPr>
-        <w:t xml:space="preserve"> that indicates whether the node has </w:t>
-      </w:r>
-      <w:r>
-        <w:rPr>
-          <w:sz w:val="20"/>
-        </w:rPr>
-        <w:t>any</w:t>
-      </w:r>
-      <w:r>
-        <w:rPr>
-          <w:sz w:val="20"/>
-        </w:rPr>
-        <w:t xml:space="preserve"> remaining messages in its incoming or outgoing messages queue.</w:t>
-      </w:r>
-      <w:r>
-        <w:rPr>
-          <w:sz w:val="20"/>
-        </w:rPr>
-        <w:t xml:space="preserve"> This is to avoid terminating</w:t>
-      </w:r>
-      <w:r>
-        <w:rPr>
-          <w:sz w:val="20"/>
-        </w:rPr>
-        <w:t xml:space="preserve"> the algorithm</w:t>
-      </w:r>
-      <w:r>
-        <w:rPr>
-          <w:sz w:val="20"/>
-        </w:rPr>
-        <w:t xml:space="preserve"> early in case the node</w:t>
-      </w:r>
-      <w:r>
-        <w:rPr>
-          <w:sz w:val="20"/>
-        </w:rPr>
-        <w:t>-</w:t>
-      </w:r>
-      <w:r>
-        <w:rPr>
-          <w:sz w:val="20"/>
-        </w:rPr>
-        <w:t>threads could not keep up</w:t>
-      </w:r>
-      <w:r>
-        <w:rPr>
-          <w:sz w:val="20"/>
-        </w:rPr>
-        <w:t xml:space="preserve"> with</w:t>
-      </w:r>
-      <w:r>
-        <w:rPr>
-          <w:sz w:val="20"/>
-        </w:rPr>
-        <w:t xml:space="preserve"> the pace </w:t>
-      </w:r>
-      <w:r>
-        <w:rPr>
-          <w:sz w:val="20"/>
-        </w:rPr>
-        <w:t>of</w:t>
-      </w:r>
-      <w:r>
-        <w:rPr>
-          <w:sz w:val="20"/>
-        </w:rPr>
-        <w:t xml:space="preserve"> the network’s (main) thread. For example, if a node takes too long converting an incoming message to an outgoing message, the “finished” attribute would flag “false”, and the </w:t>
-      </w:r>
-      <w:r>
-        <w:rPr>
-          <w:sz w:val="20"/>
-        </w:rPr>
-        <w:t>algorithm would not terminate just because there are no messages to send in that specific round</w:t>
-      </w:r>
-      <w:r>
-        <w:rPr>
-          <w:sz w:val="20"/>
-        </w:rPr>
-        <w:t>.</w:t>
+        <w:jc w:val="both"/>
+      </w:pPr>
+      <w:r>
+        <w:t xml:space="preserve">In each round, the </w:t>
+      </w:r>
+      <w:r>
+        <w:t>least recently</w:t>
+      </w:r>
+      <w:r>
+        <w:t xml:space="preserve"> added message</w:t>
+      </w:r>
+      <w:r>
+        <w:t xml:space="preserve"> is collected</w:t>
+      </w:r>
+      <w:r>
+        <w:t xml:space="preserve"> from each node’s outgoing messages queue.</w:t>
+      </w:r>
+      <w:r>
+        <w:t xml:space="preserve"> Each of these messages is then delivered</w:t>
+      </w:r>
+      <w:r>
+        <w:t xml:space="preserve"> into the incoming messages</w:t>
+      </w:r>
+      <w:r>
+        <w:t xml:space="preserve"> queue</w:t>
+      </w:r>
+      <w:r>
+        <w:t xml:space="preserve"> of</w:t>
+      </w:r>
+      <w:r>
+        <w:t xml:space="preserve"> </w:t>
+      </w:r>
+      <w:r>
+        <w:rPr>
+          <w:i/>
+        </w:rPr>
+        <w:t>nextNode</w:t>
+      </w:r>
+      <w:r>
+        <w:t xml:space="preserve"> </w:t>
+      </w:r>
+      <w:r>
+        <w:t xml:space="preserve">of the specific node. </w:t>
+      </w:r>
+      <w:r>
+        <w:t xml:space="preserve">Delay </w:t>
+      </w:r>
+      <w:r>
+        <w:t>for each round</w:t>
+      </w:r>
+      <w:r>
+        <w:t xml:space="preserve"> </w:t>
+      </w:r>
+      <w:r>
+        <w:t>is simulated by thread sleep.</w:t>
       </w:r>
     </w:p>
     <w:p>
@@ -307,27 +297,76 @@
           <w:ilvl w:val="0"/>
           <w:numId w:val="1"/>
         </w:numPr>
-        <w:rPr>
-          <w:sz w:val="20"/>
-        </w:rPr>
-      </w:pPr>
-      <w:r>
-        <w:rPr>
-          <w:sz w:val="20"/>
-        </w:rPr>
-        <w:t>Once an election is complete, the leader sends a leader message to its next neighbour. This message then has to visit all nodes until it come</w:t>
-      </w:r>
-      <w:r>
-        <w:rPr>
-          <w:sz w:val="20"/>
-        </w:rPr>
-        <w:t>s back to the leader. Each node</w:t>
-      </w:r>
-      <w:r>
-        <w:rPr>
-          <w:sz w:val="20"/>
-        </w:rPr>
-        <w:t xml:space="preserve"> sets itself as non-participant.</w:t>
+        <w:jc w:val="both"/>
+      </w:pPr>
+      <w:r>
+        <w:t xml:space="preserve">Each node maintains a </w:t>
+      </w:r>
+      <w:r>
+        <w:rPr>
+          <w:i/>
+        </w:rPr>
+        <w:t>finished</w:t>
+      </w:r>
+      <w:r>
+        <w:t xml:space="preserve"> </w:t>
+      </w:r>
+      <w:r>
+        <w:t>flag</w:t>
+      </w:r>
+      <w:r>
+        <w:t xml:space="preserve"> that indicates whether the node has </w:t>
+      </w:r>
+      <w:r>
+        <w:t>any</w:t>
+      </w:r>
+      <w:r>
+        <w:t xml:space="preserve"> remaining messages in its incoming or outgoing messages queue.</w:t>
+      </w:r>
+      <w:r>
+        <w:t xml:space="preserve"> This is to avoid terminating</w:t>
+      </w:r>
+      <w:r>
+        <w:t xml:space="preserve"> the algorithm</w:t>
+      </w:r>
+      <w:r>
+        <w:t xml:space="preserve"> early in case the node</w:t>
+      </w:r>
+      <w:r>
+        <w:t>-</w:t>
+      </w:r>
+      <w:r>
+        <w:t>threads could not keep up</w:t>
+      </w:r>
+      <w:r>
+        <w:t xml:space="preserve"> with</w:t>
+      </w:r>
+      <w:r>
+        <w:t xml:space="preserve"> the pace </w:t>
+      </w:r>
+      <w:r>
+        <w:t>of</w:t>
+      </w:r>
+      <w:r>
+        <w:t xml:space="preserve"> the network’s (main) thread. For example, if a node takes too long converting an incoming message to an </w:t>
+      </w:r>
+      <w:r>
+        <w:t xml:space="preserve">outgoing message, the </w:t>
+      </w:r>
+      <w:r>
+        <w:rPr>
+          <w:i/>
+        </w:rPr>
+        <w:t>finished</w:t>
+      </w:r>
+      <w:r>
+        <w:t xml:space="preserve"> attribute would flag “false”, and the </w:t>
+      </w:r>
+      <w:r>
+        <w:t>algorithm would not terminate just because there are no messages to send in that specific round</w:t>
+      </w:r>
+      <w:r>
+        <w:t>.</w:t>
       </w:r>
     </w:p>
     <w:p>
@@ -337,44 +376,333 @@
           <w:ilvl w:val="0"/>
           <w:numId w:val="1"/>
         </w:numPr>
-        <w:rPr>
-          <w:sz w:val="20"/>
-        </w:rPr>
-      </w:pPr>
-      <w:r>
-        <w:rPr>
-          <w:sz w:val="20"/>
-        </w:rPr>
+        <w:jc w:val="both"/>
+      </w:pPr>
+      <w:r>
+        <w:t xml:space="preserve">Once an </w:t>
+      </w:r>
+      <w:r>
+        <w:rPr>
+          <w:b/>
+        </w:rPr>
+        <w:t>election is complete</w:t>
+      </w:r>
+      <w:r>
+        <w:t>, the leader sends a leader message to its next neighbour. This message then has to visit all nodes until it come</w:t>
+      </w:r>
+      <w:r>
+        <w:t>s back to the leader. Each node</w:t>
+      </w:r>
+      <w:r>
+        <w:t xml:space="preserve"> sets itself as non-participant</w:t>
+      </w:r>
+      <w:r>
+        <w:t xml:space="preserve"> when receiving </w:t>
+      </w:r>
+      <w:r>
+        <w:t>a</w:t>
+      </w:r>
+      <w:r>
+        <w:t xml:space="preserve"> leader message</w:t>
+      </w:r>
+      <w:r>
+        <w:t>.</w:t>
+      </w:r>
+    </w:p>
+    <w:p>
+      <w:pPr>
+        <w:pStyle w:val="ListParagraph"/>
+        <w:numPr>
+          <w:ilvl w:val="0"/>
+          <w:numId w:val="1"/>
+        </w:numPr>
+        <w:jc w:val="both"/>
+      </w:pPr>
+      <w:r>
         <w:t xml:space="preserve">All election and leader messages include the ID of the node that initially </w:t>
       </w:r>
       <w:r>
-        <w:rPr>
-          <w:sz w:val="20"/>
-        </w:rPr>
         <w:t>released</w:t>
       </w:r>
       <w:r>
-        <w:rPr>
-          <w:sz w:val="20"/>
-        </w:rPr>
         <w:t xml:space="preserve"> the message. This is for debugging purposes</w:t>
       </w:r>
       <w:r>
-        <w:rPr>
-          <w:sz w:val="20"/>
-        </w:rPr>
-        <w:t>, since there can be multiple elections happening at the same time</w:t>
-      </w:r>
-      <w:r>
-        <w:rPr>
-          <w:sz w:val="20"/>
-        </w:rPr>
+        <w:t xml:space="preserve">, </w:t>
+      </w:r>
+      <w:r>
+        <w:t>as</w:t>
+      </w:r>
+      <w:r>
+        <w:t xml:space="preserve"> there can be multiple elections happening at the same time</w:t>
+      </w:r>
+      <w:r>
         <w:t>.</w:t>
+      </w:r>
+    </w:p>
+    <w:p>
+      <w:pPr>
+        <w:pStyle w:val="ListParagraph"/>
+        <w:numPr>
+          <w:ilvl w:val="0"/>
+          <w:numId w:val="1"/>
+        </w:numPr>
+        <w:jc w:val="both"/>
+      </w:pPr>
+      <w:r>
+        <w:t xml:space="preserve">The </w:t>
+      </w:r>
+      <w:r>
+        <w:rPr>
+          <w:b/>
+        </w:rPr>
+        <w:t>termination</w:t>
+      </w:r>
+      <w:r>
+        <w:t xml:space="preserve"> condition is when the message buffer of the network is empty, the action buffer is empty, all nodes have finished processing, and the list of failures is empty.</w:t>
+      </w:r>
+    </w:p>
+    <w:p>
+      <w:pPr>
+        <w:pStyle w:val="Quote"/>
+        <w:rPr>
+          <w:sz w:val="24"/>
+        </w:rPr>
+      </w:pPr>
+      <w:r>
+        <w:rPr>
+          <w:sz w:val="24"/>
+        </w:rPr>
+        <w:t>Part B</w:t>
+      </w:r>
+    </w:p>
+    <w:p>
+      <w:pPr>
+        <w:pStyle w:val="Subtitle"/>
+        <w:jc w:val="both"/>
+        <w:rPr>
+          <w:sz w:val="24"/>
+        </w:rPr>
+      </w:pPr>
+      <w:r>
+        <w:rPr>
+          <w:sz w:val="24"/>
+        </w:rPr>
+        <w:t>Failures</w:t>
+      </w:r>
+    </w:p>
+    <w:p>
+      <w:pPr>
+        <w:pStyle w:val="ListParagraph"/>
+        <w:numPr>
+          <w:ilvl w:val="0"/>
+          <w:numId w:val="1"/>
+        </w:numPr>
+        <w:jc w:val="both"/>
+      </w:pPr>
+      <w:r>
+        <w:t>After all regular messages have been delivered, and all actions have been executed, we start failures</w:t>
+      </w:r>
+      <w:r>
+        <w:t xml:space="preserve"> </w:t>
+      </w:r>
+      <w:r>
+        <w:t>at most one per</w:t>
+      </w:r>
+      <w:r>
+        <w:t xml:space="preserve"> round</w:t>
+      </w:r>
+      <w:r>
+        <w:t>.</w:t>
+      </w:r>
+    </w:p>
+    <w:p>
+      <w:pPr>
+        <w:pStyle w:val="ListParagraph"/>
+        <w:numPr>
+          <w:ilvl w:val="0"/>
+          <w:numId w:val="1"/>
+        </w:numPr>
+        <w:jc w:val="both"/>
+      </w:pPr>
+      <w:r>
+        <w:t>When a node fails, all neighbours of the failed node are notified</w:t>
+      </w:r>
+      <w:r>
+        <w:t xml:space="preserve"> by the network</w:t>
       </w:r>
       <w:bookmarkStart w:id="0" w:name="_GoBack"/>
       <w:bookmarkEnd w:id="0"/>
+      <w:r>
+        <w:t xml:space="preserve">, so that they can rearrange their </w:t>
+      </w:r>
+      <w:r>
+        <w:rPr>
+          <w:i/>
+        </w:rPr>
+        <w:t>next</w:t>
+      </w:r>
+      <w:r>
+        <w:rPr>
+          <w:i/>
+        </w:rPr>
+        <w:t>Node</w:t>
+      </w:r>
+      <w:r>
+        <w:t xml:space="preserve">, </w:t>
+      </w:r>
+      <w:r>
+        <w:rPr>
+          <w:i/>
+        </w:rPr>
+        <w:t>previous</w:t>
+      </w:r>
+      <w:r>
+        <w:rPr>
+          <w:i/>
+        </w:rPr>
+        <w:t>Node</w:t>
+      </w:r>
+      <w:r>
+        <w:t xml:space="preserve">, and </w:t>
+      </w:r>
+      <w:r>
+        <w:rPr>
+          <w:i/>
+        </w:rPr>
+        <w:t>neighbours</w:t>
+      </w:r>
+      <w:r>
+        <w:t xml:space="preserve"> references appropriately</w:t>
+      </w:r>
+      <w:r>
+        <w:t xml:space="preserve">: the failed node is removed from the neighbours list of each neighbour; the </w:t>
+      </w:r>
+      <w:r>
+        <w:rPr>
+          <w:i/>
+        </w:rPr>
+        <w:t>nextNode</w:t>
+      </w:r>
+      <w:r>
+        <w:t xml:space="preserve"> reference of the failed node’s </w:t>
+      </w:r>
+      <w:r>
+        <w:rPr>
+          <w:i/>
+        </w:rPr>
+        <w:t>previousNode</w:t>
+      </w:r>
+      <w:r>
+        <w:t xml:space="preserve"> is set to the failed node’s</w:t>
+      </w:r>
+      <w:r>
+        <w:rPr>
+          <w:i/>
+        </w:rPr>
+        <w:t xml:space="preserve"> nextNode</w:t>
+      </w:r>
+      <w:r>
+        <w:t xml:space="preserve">; and similarly, the </w:t>
+      </w:r>
+      <w:r>
+        <w:rPr>
+          <w:i/>
+        </w:rPr>
+        <w:t>previousNode</w:t>
+      </w:r>
+      <w:r>
+        <w:t xml:space="preserve"> reference of the failed node’s </w:t>
+      </w:r>
+      <w:r>
+        <w:rPr>
+          <w:i/>
+        </w:rPr>
+        <w:t>nextNode</w:t>
+      </w:r>
+      <w:r>
+        <w:t xml:space="preserve"> is set to the failed node’s </w:t>
+      </w:r>
+      <w:r>
+        <w:rPr>
+          <w:i/>
+        </w:rPr>
+        <w:t>previousNode</w:t>
+      </w:r>
+      <w:r>
+        <w:t>.</w:t>
+      </w:r>
+    </w:p>
+    <w:p>
+      <w:pPr>
+        <w:pStyle w:val="ListParagraph"/>
+        <w:numPr>
+          <w:ilvl w:val="0"/>
+          <w:numId w:val="1"/>
+        </w:numPr>
+        <w:jc w:val="both"/>
+      </w:pPr>
+      <w:r>
+        <w:t>If the failed node was a leader, all neighbours, which got notified of the failure, start</w:t>
+      </w:r>
+      <w:r>
+        <w:t xml:space="preserve"> </w:t>
+      </w:r>
+      <w:r>
+        <w:t>a new election.</w:t>
+      </w:r>
+    </w:p>
+    <w:p>
+      <w:pPr>
+        <w:pStyle w:val="ListParagraph"/>
+        <w:numPr>
+          <w:ilvl w:val="0"/>
+          <w:numId w:val="1"/>
+        </w:numPr>
+        <w:jc w:val="both"/>
+      </w:pPr>
+      <w:r>
+        <w:t xml:space="preserve">If all but one nodes fail, the </w:t>
+      </w:r>
+      <w:r>
+        <w:rPr>
+          <w:i/>
+        </w:rPr>
+        <w:t>n</w:t>
+      </w:r>
+      <w:r>
+        <w:rPr>
+          <w:i/>
+        </w:rPr>
+        <w:t>ext</w:t>
+      </w:r>
+      <w:r>
+        <w:rPr>
+          <w:i/>
+        </w:rPr>
+        <w:t>Node</w:t>
+      </w:r>
+      <w:r>
+        <w:t xml:space="preserve"> and </w:t>
+      </w:r>
+      <w:r>
+        <w:rPr>
+          <w:i/>
+        </w:rPr>
+        <w:t>previous</w:t>
+      </w:r>
+      <w:r>
+        <w:rPr>
+          <w:i/>
+        </w:rPr>
+        <w:t>Node</w:t>
+      </w:r>
+      <w:r>
+        <w:t xml:space="preserve"> references of the last node get set to null, and the algorithm stops.</w:t>
+      </w:r>
     </w:p>
     <w:sectPr>
+      <w:headerReference w:type="default" r:id="rId7"/>
       <w:pgSz w:w="11906" w:h="16838"/>
       <w:pgMar w:top="1440" w:right="1440" w:bottom="1440" w:left="1440" w:header="708" w:footer="708" w:gutter="0"/>
       <w:cols w:space="708"/>
@@ -382,6 +710,75 @@
     </w:sectPr>
   </w:body>
 </w:document>
+</file>
+
+<file path=word/endnotes.xml><?xml version="1.0" encoding="utf-8"?>
+<w:endnotes xmlns:wpc="http://schemas.microsoft.com/office/word/2010/wordprocessingCanvas" xmlns:mc="http://schemas.openxmlformats.org/markup-compatibility/2006" xmlns:o="urn:schemas-microsoft-com:office:office" xmlns:r="http://schemas.openxmlformats.org/officeDocument/2006/relationships" xmlns:m="http://schemas.openxmlformats.org/officeDocument/2006/math" xmlns:v="urn:schemas-microsoft-com:vml" xmlns:wp14="http://schemas.microsoft.com/office/word/2010/wordprocessingDrawing" xmlns:wp="http://schemas.openxmlformats.org/drawingml/2006/wordprocessingDrawing" xmlns:w10="urn:schemas-microsoft-com:office:word" xmlns:w="http://schemas.openxmlformats.org/wordprocessingml/2006/main" xmlns:w14="http://schemas.microsoft.com/office/word/2010/wordml" xmlns:w15="http://schemas.microsoft.com/office/word/2012/wordml" xmlns:wpg="http://schemas.microsoft.com/office/word/2010/wordprocessingGroup" xmlns:wpi="http://schemas.microsoft.com/office/word/2010/wordprocessingInk" xmlns:wne="http://schemas.microsoft.com/office/word/2006/wordml" xmlns:wps="http://schemas.microsoft.com/office/word/2010/wordprocessingShape" mc:Ignorable="w14 w15 wp14">
+  <w:endnote w:type="separator" w:id="-1">
+    <w:p>
+      <w:pPr>
+        <w:spacing w:after="0" w:line="240" w:lineRule="auto"/>
+      </w:pPr>
+      <w:r>
+        <w:separator/>
+      </w:r>
+    </w:p>
+  </w:endnote>
+  <w:endnote w:type="continuationSeparator" w:id="0">
+    <w:p>
+      <w:pPr>
+        <w:spacing w:after="0" w:line="240" w:lineRule="auto"/>
+      </w:pPr>
+      <w:r>
+        <w:continuationSeparator/>
+      </w:r>
+    </w:p>
+  </w:endnote>
+</w:endnotes>
+</file>
+
+<file path=word/footnotes.xml><?xml version="1.0" encoding="utf-8"?>
+<w:footnotes xmlns:wpc="http://schemas.microsoft.com/office/word/2010/wordprocessingCanvas" xmlns:mc="http://schemas.openxmlformats.org/markup-compatibility/2006" xmlns:o="urn:schemas-microsoft-com:office:office" xmlns:r="http://schemas.openxmlformats.org/officeDocument/2006/relationships" xmlns:m="http://schemas.openxmlformats.org/officeDocument/2006/math" xmlns:v="urn:schemas-microsoft-com:vml" xmlns:wp14="http://schemas.microsoft.com/office/word/2010/wordprocessingDrawing" xmlns:wp="http://schemas.openxmlformats.org/drawingml/2006/wordprocessingDrawing" xmlns:w10="urn:schemas-microsoft-com:office:word" xmlns:w="http://schemas.openxmlformats.org/wordprocessingml/2006/main" xmlns:w14="http://schemas.microsoft.com/office/word/2010/wordml" xmlns:w15="http://schemas.microsoft.com/office/word/2012/wordml" xmlns:wpg="http://schemas.microsoft.com/office/word/2010/wordprocessingGroup" xmlns:wpi="http://schemas.microsoft.com/office/word/2010/wordprocessingInk" xmlns:wne="http://schemas.microsoft.com/office/word/2006/wordml" xmlns:wps="http://schemas.microsoft.com/office/word/2010/wordprocessingShape" mc:Ignorable="w14 w15 wp14">
+  <w:footnote w:type="separator" w:id="-1">
+    <w:p>
+      <w:pPr>
+        <w:spacing w:after="0" w:line="240" w:lineRule="auto"/>
+      </w:pPr>
+      <w:r>
+        <w:separator/>
+      </w:r>
+    </w:p>
+  </w:footnote>
+  <w:footnote w:type="continuationSeparator" w:id="0">
+    <w:p>
+      <w:pPr>
+        <w:spacing w:after="0" w:line="240" w:lineRule="auto"/>
+      </w:pPr>
+      <w:r>
+        <w:continuationSeparator/>
+      </w:r>
+    </w:p>
+  </w:footnote>
+</w:footnotes>
+</file>
+
+<file path=word/header1.xml><?xml version="1.0" encoding="utf-8"?>
+<w:hdr xmlns:wpc="http://schemas.microsoft.com/office/word/2010/wordprocessingCanvas" xmlns:mc="http://schemas.openxmlformats.org/markup-compatibility/2006" xmlns:o="urn:schemas-microsoft-com:office:office" xmlns:r="http://schemas.openxmlformats.org/officeDocument/2006/relationships" xmlns:m="http://schemas.openxmlformats.org/officeDocument/2006/math" xmlns:v="urn:schemas-microsoft-com:vml" xmlns:wp14="http://schemas.microsoft.com/office/word/2010/wordprocessingDrawing" xmlns:wp="http://schemas.openxmlformats.org/drawingml/2006/wordprocessingDrawing" xmlns:w10="urn:schemas-microsoft-com:office:word" xmlns:w="http://schemas.openxmlformats.org/wordprocessingml/2006/main" xmlns:w14="http://schemas.microsoft.com/office/word/2010/wordml" xmlns:w15="http://schemas.microsoft.com/office/word/2012/wordml" xmlns:wpg="http://schemas.microsoft.com/office/word/2010/wordprocessingGroup" xmlns:wpi="http://schemas.microsoft.com/office/word/2010/wordprocessingInk" xmlns:wne="http://schemas.microsoft.com/office/word/2006/wordml" xmlns:wps="http://schemas.microsoft.com/office/word/2010/wordprocessingShape" mc:Ignorable="w14 w15 wp14">
+  <w:p>
+    <w:pPr>
+      <w:pStyle w:val="Header"/>
+      <w:jc w:val="center"/>
+    </w:pPr>
+    <w:r>
+      <w:t>Distributed Systems Assignment - s1244474</w:t>
+    </w:r>
+  </w:p>
+  <w:p>
+    <w:pPr>
+      <w:pStyle w:val="Header"/>
+    </w:pPr>
+  </w:p>
+</w:hdr>
 </file>
 
 <file path=word/numbering.xml><?xml version="1.0" encoding="utf-8"?>
@@ -967,6 +1364,92 @@
       <w:contextualSpacing/>
     </w:pPr>
   </w:style>
+  <w:style w:type="character" w:styleId="SubtleReference">
+    <w:name w:val="Subtle Reference"/>
+    <w:basedOn w:val="DefaultParagraphFont"/>
+    <w:uiPriority w:val="31"/>
+    <w:qFormat/>
+    <w:rsid w:val="000D44B7"/>
+    <w:rPr>
+      <w:smallCaps/>
+      <w:color w:val="5A5A5A" w:themeColor="text1" w:themeTint="A5"/>
+    </w:rPr>
+  </w:style>
+  <w:style w:type="paragraph" w:styleId="Quote">
+    <w:name w:val="Quote"/>
+    <w:basedOn w:val="Normal"/>
+    <w:next w:val="Normal"/>
+    <w:link w:val="QuoteChar"/>
+    <w:uiPriority w:val="29"/>
+    <w:qFormat/>
+    <w:rsid w:val="000D44B7"/>
+    <w:pPr>
+      <w:spacing w:before="200"/>
+      <w:ind w:left="864" w:right="864"/>
+      <w:jc w:val="center"/>
+    </w:pPr>
+    <w:rPr>
+      <w:i/>
+      <w:iCs/>
+      <w:color w:val="404040" w:themeColor="text1" w:themeTint="BF"/>
+    </w:rPr>
+  </w:style>
+  <w:style w:type="character" w:customStyle="1" w:styleId="QuoteChar">
+    <w:name w:val="Quote Char"/>
+    <w:basedOn w:val="DefaultParagraphFont"/>
+    <w:link w:val="Quote"/>
+    <w:uiPriority w:val="29"/>
+    <w:rsid w:val="000D44B7"/>
+    <w:rPr>
+      <w:i/>
+      <w:iCs/>
+      <w:color w:val="404040" w:themeColor="text1" w:themeTint="BF"/>
+    </w:rPr>
+  </w:style>
+  <w:style w:type="paragraph" w:styleId="Header">
+    <w:name w:val="header"/>
+    <w:basedOn w:val="Normal"/>
+    <w:link w:val="HeaderChar"/>
+    <w:uiPriority w:val="99"/>
+    <w:unhideWhenUsed/>
+    <w:rsid w:val="00AC6FB0"/>
+    <w:pPr>
+      <w:tabs>
+        <w:tab w:val="center" w:pos="4513"/>
+        <w:tab w:val="right" w:pos="9026"/>
+      </w:tabs>
+      <w:spacing w:after="0" w:line="240" w:lineRule="auto"/>
+    </w:pPr>
+  </w:style>
+  <w:style w:type="character" w:customStyle="1" w:styleId="HeaderChar">
+    <w:name w:val="Header Char"/>
+    <w:basedOn w:val="DefaultParagraphFont"/>
+    <w:link w:val="Header"/>
+    <w:uiPriority w:val="99"/>
+    <w:rsid w:val="00AC6FB0"/>
+  </w:style>
+  <w:style w:type="paragraph" w:styleId="Footer">
+    <w:name w:val="footer"/>
+    <w:basedOn w:val="Normal"/>
+    <w:link w:val="FooterChar"/>
+    <w:uiPriority w:val="99"/>
+    <w:unhideWhenUsed/>
+    <w:rsid w:val="00AC6FB0"/>
+    <w:pPr>
+      <w:tabs>
+        <w:tab w:val="center" w:pos="4513"/>
+        <w:tab w:val="right" w:pos="9026"/>
+      </w:tabs>
+      <w:spacing w:after="0" w:line="240" w:lineRule="auto"/>
+    </w:pPr>
+  </w:style>
+  <w:style w:type="character" w:customStyle="1" w:styleId="FooterChar">
+    <w:name w:val="Footer Char"/>
+    <w:basedOn w:val="DefaultParagraphFont"/>
+    <w:link w:val="Footer"/>
+    <w:uiPriority w:val="99"/>
+    <w:rsid w:val="00AC6FB0"/>
+  </w:style>
 </w:styles>
 </file>
 

</xml_diff>